<commit_message>
Modify the technical document
</commit_message>
<xml_diff>
--- a/Technical Documentation.docx
+++ b/Technical Documentation.docx
@@ -215,13 +215,18 @@
           </w:tcPr>
           <w:p>
             <w:pPr>
-              <w:rPr>
-                <w:rFonts w:ascii="Times New Roman" w:hAnsi="Times New Roman" w:cs="Times New Roman"/>
+              <w:jc w:val="center"/>
+              <w:rPr>
+                <w:rFonts w:ascii="Times New Roman" w:hAnsi="Times New Roman" w:cs="Times New Roman"/>
+                <w:b/>
+                <w:bCs/>
               </w:rPr>
             </w:pPr>
             <w:r>
               <w:rPr>
                 <w:rFonts w:ascii="Times New Roman" w:hAnsi="Times New Roman" w:cs="Times New Roman"/>
+                <w:b/>
+                <w:bCs/>
               </w:rPr>
               <w:t>Component</w:t>
             </w:r>
@@ -233,6 +238,7 @@
           </w:tcPr>
           <w:p>
             <w:pPr>
+              <w:jc w:val="center"/>
               <w:rPr>
                 <w:rFonts w:ascii="Times New Roman" w:hAnsi="Times New Roman" w:cs="Times New Roman"/>
               </w:rPr>
@@ -240,8 +246,24 @@
             <w:r>
               <w:rPr>
                 <w:rFonts w:ascii="Times New Roman" w:hAnsi="Times New Roman" w:cs="Times New Roman"/>
-              </w:rPr>
-              <w:t>Technology Used</w:t>
+                <w:b/>
+                <w:bCs/>
+              </w:rPr>
+              <w:t>Technology</w:t>
+            </w:r>
+            <w:r>
+              <w:rPr>
+                <w:rFonts w:ascii="Times New Roman" w:hAnsi="Times New Roman" w:cs="Times New Roman"/>
+              </w:rPr>
+              <w:t xml:space="preserve"> </w:t>
+            </w:r>
+            <w:r>
+              <w:rPr>
+                <w:rFonts w:ascii="Times New Roman" w:hAnsi="Times New Roman" w:cs="Times New Roman"/>
+                <w:b/>
+                <w:bCs/>
+              </w:rPr>
+              <w:t>Used</w:t>
             </w:r>
           </w:p>
         </w:tc>
@@ -763,6 +785,7 @@
       <w:r>
         <w:rPr>
           <w:rFonts w:ascii="Times New Roman" w:hAnsi="Times New Roman" w:cs="Times New Roman"/>
+          <w:noProof/>
         </w:rPr>
         <w:drawing>
           <wp:inline distT="0" distB="0" distL="0" distR="0" wp14:anchorId="4660D4C5" wp14:editId="0BCF71B8">
@@ -830,6 +853,7 @@
       <w:r>
         <w:rPr>
           <w:rFonts w:ascii="Times New Roman" w:hAnsi="Times New Roman" w:cs="Times New Roman"/>
+          <w:noProof/>
         </w:rPr>
         <w:drawing>
           <wp:inline distT="0" distB="0" distL="0" distR="0" wp14:anchorId="304A65C1" wp14:editId="312E62A6">
@@ -935,6 +959,7 @@
       <w:r>
         <w:rPr>
           <w:rFonts w:ascii="Times New Roman" w:hAnsi="Times New Roman" w:cs="Times New Roman"/>
+          <w:noProof/>
         </w:rPr>
         <w:drawing>
           <wp:inline distT="0" distB="0" distL="0" distR="0" wp14:anchorId="60FD163D" wp14:editId="1C93569B">
@@ -1031,6 +1056,7 @@
       <w:r>
         <w:rPr>
           <w:rFonts w:ascii="Times New Roman" w:hAnsi="Times New Roman" w:cs="Times New Roman"/>
+          <w:noProof/>
         </w:rPr>
         <w:drawing>
           <wp:inline distT="0" distB="0" distL="0" distR="0" wp14:anchorId="35B6190C" wp14:editId="438202B7">
@@ -1129,6 +1155,7 @@
       <w:r>
         <w:rPr>
           <w:rFonts w:ascii="Times New Roman" w:hAnsi="Times New Roman" w:cs="Times New Roman"/>
+          <w:noProof/>
         </w:rPr>
         <w:drawing>
           <wp:inline distT="0" distB="0" distL="0" distR="0" wp14:anchorId="6C05F45F" wp14:editId="1BAE14A7">
@@ -1196,6 +1223,7 @@
       <w:r>
         <w:rPr>
           <w:rFonts w:ascii="Times New Roman" w:hAnsi="Times New Roman" w:cs="Times New Roman"/>
+          <w:noProof/>
         </w:rPr>
         <w:drawing>
           <wp:inline distT="0" distB="0" distL="0" distR="0" wp14:anchorId="2DACE838" wp14:editId="2F0810DA">
@@ -1332,9 +1360,9 @@
         <w:tblLook w:val="04A0" w:firstRow="1" w:lastRow="0" w:firstColumn="1" w:lastColumn="0" w:noHBand="0" w:noVBand="1"/>
       </w:tblPr>
       <w:tblGrid>
-        <w:gridCol w:w="2859"/>
+        <w:gridCol w:w="2860"/>
         <w:gridCol w:w="3269"/>
-        <w:gridCol w:w="2888"/>
+        <w:gridCol w:w="2887"/>
       </w:tblGrid>
       <w:tr>
         <w:tc>
@@ -1343,13 +1371,18 @@
           </w:tcPr>
           <w:p>
             <w:pPr>
-              <w:rPr>
-                <w:rFonts w:ascii="Times New Roman" w:hAnsi="Times New Roman" w:cs="Times New Roman"/>
+              <w:jc w:val="center"/>
+              <w:rPr>
+                <w:rFonts w:ascii="Times New Roman" w:hAnsi="Times New Roman" w:cs="Times New Roman"/>
+                <w:b/>
+                <w:bCs/>
               </w:rPr>
             </w:pPr>
             <w:r>
               <w:rPr>
                 <w:rFonts w:ascii="Times New Roman" w:hAnsi="Times New Roman" w:cs="Times New Roman"/>
+                <w:b/>
+                <w:bCs/>
               </w:rPr>
               <w:t>Module</w:t>
             </w:r>
@@ -1361,13 +1394,18 @@
           </w:tcPr>
           <w:p>
             <w:pPr>
-              <w:rPr>
-                <w:rFonts w:ascii="Times New Roman" w:hAnsi="Times New Roman" w:cs="Times New Roman"/>
+              <w:jc w:val="center"/>
+              <w:rPr>
+                <w:rFonts w:ascii="Times New Roman" w:hAnsi="Times New Roman" w:cs="Times New Roman"/>
+                <w:b/>
+                <w:bCs/>
               </w:rPr>
             </w:pPr>
             <w:r>
               <w:rPr>
                 <w:rFonts w:ascii="Times New Roman" w:hAnsi="Times New Roman" w:cs="Times New Roman"/>
+                <w:b/>
+                <w:bCs/>
               </w:rPr>
               <w:t>Function</w:t>
             </w:r>
@@ -1379,13 +1417,18 @@
           </w:tcPr>
           <w:p>
             <w:pPr>
-              <w:rPr>
-                <w:rFonts w:ascii="Times New Roman" w:hAnsi="Times New Roman" w:cs="Times New Roman"/>
+              <w:jc w:val="center"/>
+              <w:rPr>
+                <w:rFonts w:ascii="Times New Roman" w:hAnsi="Times New Roman" w:cs="Times New Roman"/>
+                <w:b/>
+                <w:bCs/>
               </w:rPr>
             </w:pPr>
             <w:r>
               <w:rPr>
                 <w:rFonts w:ascii="Times New Roman" w:hAnsi="Times New Roman" w:cs="Times New Roman"/>
+                <w:b/>
+                <w:bCs/>
               </w:rPr>
               <w:t>Test Case</w:t>
             </w:r>
@@ -3194,6 +3237,7 @@
   <w:style w:type="character" w:default="1" w:styleId="DefaultParagraphFont">
     <w:name w:val="Default Paragraph Font"/>
     <w:uiPriority w:val="1"/>
+    <w:semiHidden/>
     <w:unhideWhenUsed/>
   </w:style>
   <w:style w:type="table" w:default="1" w:styleId="TableNormal">

</xml_diff>